<commit_message>
Adding Updated Rmd and docx files
</commit_message>
<xml_diff>
--- a/Capstone-2.docx
+++ b/Capstone-2.docx
@@ -8758,7 +8758,7 @@
         <w:rPr>
           <w:rStyle w:val="VerbatimChar"/>
         </w:rPr>
-        <w:t xml:space="preserve">## Warning: Removed 1032 rows containing non-finite values (stat_smooth).</w:t>
+        <w:t xml:space="preserve">## Warning: Removed 1130 rows containing non-finite values (stat_smooth).</w:t>
       </w:r>
     </w:p>
     <w:p>
@@ -8769,7 +8769,7 @@
         <w:rPr>
           <w:rStyle w:val="VerbatimChar"/>
         </w:rPr>
-        <w:t xml:space="preserve">## Warning: Removed 1032 rows containing missing values (geom_point).</w:t>
+        <w:t xml:space="preserve">## Warning: Removed 1130 rows containing missing values (geom_point).</w:t>
       </w:r>
     </w:p>
     <w:p>
@@ -12058,7 +12058,25 @@
         <w:rPr>
           <w:rStyle w:val="NormalTok"/>
         </w:rPr>
-        <w:t xml:space="preserve">county, </w:t>
+        <w:t xml:space="preserve">county </w:t>
+      </w:r>
+      <w:r>
+        <w:rPr>
+          <w:rStyle w:val="OperatorTok"/>
+        </w:rPr>
+        <w:t xml:space="preserve">+</w:t>
+      </w:r>
+      <w:r>
+        <w:rPr>
+          <w:rStyle w:val="StringTok"/>
+        </w:rPr>
+        <w:t xml:space="preserve"> </w:t>
+      </w:r>
+      <w:r>
+        <w:rPr>
+          <w:rStyle w:val="NormalTok"/>
+        </w:rPr>
+        <w:t xml:space="preserve">size, </w:t>
       </w:r>
       <w:r>
         <w:rPr>
@@ -12108,7 +12126,262 @@
     </w:p>
     <w:p>
       <w:pPr>
+        <w:pStyle w:val="SourceCode"/>
+      </w:pPr>
+      <w:r>
+        <w:rPr>
+          <w:rStyle w:val="KeywordTok"/>
+        </w:rPr>
+        <w:t xml:space="preserve">print</w:t>
+      </w:r>
+      <w:r>
+        <w:rPr>
+          <w:rStyle w:val="NormalTok"/>
+        </w:rPr>
+        <w:t xml:space="preserve">(rf)</w:t>
+      </w:r>
+    </w:p>
+    <w:p>
+      <w:pPr>
+        <w:pStyle w:val="SourceCode"/>
+      </w:pPr>
+      <w:r>
+        <w:rPr>
+          <w:rStyle w:val="VerbatimChar"/>
+        </w:rPr>
+        <w:t xml:space="preserve">## </w:t>
+      </w:r>
+      <w:r>
+        <w:br w:type="textWrapping"/>
+      </w:r>
+      <w:r>
+        <w:rPr>
+          <w:rStyle w:val="VerbatimChar"/>
+        </w:rPr>
+        <w:t xml:space="preserve">## Call:</w:t>
+      </w:r>
+      <w:r>
+        <w:br w:type="textWrapping"/>
+      </w:r>
+      <w:r>
+        <w:rPr>
+          <w:rStyle w:val="VerbatimChar"/>
+        </w:rPr>
+        <w:t xml:space="preserve">##  randomForest(formula = keptstatus ~ age + remindresult + specialty +      billtype + hour + percent_missed + length + gender + distance +      new + leadtime + weekday + county + size, data = train_balanced,      ntree = 250) </w:t>
+      </w:r>
+      <w:r>
+        <w:br w:type="textWrapping"/>
+      </w:r>
+      <w:r>
+        <w:rPr>
+          <w:rStyle w:val="VerbatimChar"/>
+        </w:rPr>
+        <w:t xml:space="preserve">##                Type of random forest: classification</w:t>
+      </w:r>
+      <w:r>
+        <w:br w:type="textWrapping"/>
+      </w:r>
+      <w:r>
+        <w:rPr>
+          <w:rStyle w:val="VerbatimChar"/>
+        </w:rPr>
+        <w:t xml:space="preserve">##                      Number of trees: 250</w:t>
+      </w:r>
+      <w:r>
+        <w:br w:type="textWrapping"/>
+      </w:r>
+      <w:r>
+        <w:rPr>
+          <w:rStyle w:val="VerbatimChar"/>
+        </w:rPr>
+        <w:t xml:space="preserve">## No. of variables tried at each split: 3</w:t>
+      </w:r>
+      <w:r>
+        <w:br w:type="textWrapping"/>
+      </w:r>
+      <w:r>
+        <w:rPr>
+          <w:rStyle w:val="VerbatimChar"/>
+        </w:rPr>
+        <w:t xml:space="preserve">## </w:t>
+      </w:r>
+      <w:r>
+        <w:br w:type="textWrapping"/>
+      </w:r>
+      <w:r>
+        <w:rPr>
+          <w:rStyle w:val="VerbatimChar"/>
+        </w:rPr>
+        <w:t xml:space="preserve">##         OOB estimate of  error rate: 22.09%</w:t>
+      </w:r>
+      <w:r>
+        <w:br w:type="textWrapping"/>
+      </w:r>
+      <w:r>
+        <w:rPr>
+          <w:rStyle w:val="VerbatimChar"/>
+        </w:rPr>
+        <w:t xml:space="preserve">## Confusion matrix:</w:t>
+      </w:r>
+      <w:r>
+        <w:br w:type="textWrapping"/>
+      </w:r>
+      <w:r>
+        <w:rPr>
+          <w:rStyle w:val="VerbatimChar"/>
+        </w:rPr>
+        <w:t xml:space="preserve">##         Kept Missed class.error</w:t>
+      </w:r>
+      <w:r>
+        <w:br w:type="textWrapping"/>
+      </w:r>
+      <w:r>
+        <w:rPr>
+          <w:rStyle w:val="VerbatimChar"/>
+        </w:rPr>
+        <w:t xml:space="preserve">## Kept   22925   8134   0.2618887</w:t>
+      </w:r>
+      <w:r>
+        <w:br w:type="textWrapping"/>
+      </w:r>
+      <w:r>
+        <w:rPr>
+          <w:rStyle w:val="VerbatimChar"/>
+        </w:rPr>
+        <w:t xml:space="preserve">## Missed  5588  25471   0.1799156</w:t>
+      </w:r>
+    </w:p>
+    <w:p>
+      <w:pPr>
+        <w:pStyle w:val="SourceCode"/>
+      </w:pPr>
+      <w:r>
+        <w:rPr>
+          <w:rStyle w:val="KeywordTok"/>
+        </w:rPr>
+        <w:t xml:space="preserve">plot</w:t>
+      </w:r>
+      <w:r>
+        <w:rPr>
+          <w:rStyle w:val="NormalTok"/>
+        </w:rPr>
+        <w:t xml:space="preserve">(rf)</w:t>
+      </w:r>
+    </w:p>
+    <w:p>
+      <w:pPr>
         <w:pStyle w:val="FirstParagraph"/>
+      </w:pPr>
+      <w:r>
+        <w:drawing>
+          <wp:inline>
+            <wp:extent cx="5334000" cy="4267200"/>
+            <wp:effectExtent b="0" l="0" r="0" t="0"/>
+            <wp:docPr descr="" title="" id="1" name="Picture"/>
+            <a:graphic>
+              <a:graphicData uri="http://schemas.openxmlformats.org/drawingml/2006/picture">
+                <pic:pic>
+                  <pic:nvPicPr>
+                    <pic:cNvPr descr="Capstone-2_files/figure-docx/unnamed-chunk-29-1.png" id="0" name="Picture"/>
+                    <pic:cNvPicPr>
+                      <a:picLocks noChangeArrowheads="1" noChangeAspect="1"/>
+                    </pic:cNvPicPr>
+                  </pic:nvPicPr>
+                  <pic:blipFill>
+                    <a:blip r:embed="rId63"/>
+                    <a:stretch>
+                      <a:fillRect/>
+                    </a:stretch>
+                  </pic:blipFill>
+                  <pic:spPr bwMode="auto">
+                    <a:xfrm>
+                      <a:off x="0" y="0"/>
+                      <a:ext cx="5334000" cy="4267200"/>
+                    </a:xfrm>
+                    <a:prstGeom prst="rect">
+                      <a:avLst/>
+                    </a:prstGeom>
+                    <a:noFill/>
+                    <a:ln w="9525">
+                      <a:noFill/>
+                      <a:headEnd/>
+                      <a:tailEnd/>
+                    </a:ln>
+                  </pic:spPr>
+                </pic:pic>
+              </a:graphicData>
+            </a:graphic>
+          </wp:inline>
+        </w:drawing>
+      </w:r>
+    </w:p>
+    <w:p>
+      <w:pPr>
+        <w:pStyle w:val="SourceCode"/>
+      </w:pPr>
+      <w:r>
+        <w:rPr>
+          <w:rStyle w:val="KeywordTok"/>
+        </w:rPr>
+        <w:t xml:space="preserve">varImpPlot</w:t>
+      </w:r>
+      <w:r>
+        <w:rPr>
+          <w:rStyle w:val="NormalTok"/>
+        </w:rPr>
+        <w:t xml:space="preserve">(rf)</w:t>
+      </w:r>
+    </w:p>
+    <w:p>
+      <w:pPr>
+        <w:pStyle w:val="FirstParagraph"/>
+      </w:pPr>
+      <w:r>
+        <w:drawing>
+          <wp:inline>
+            <wp:extent cx="5334000" cy="4267200"/>
+            <wp:effectExtent b="0" l="0" r="0" t="0"/>
+            <wp:docPr descr="" title="" id="1" name="Picture"/>
+            <a:graphic>
+              <a:graphicData uri="http://schemas.openxmlformats.org/drawingml/2006/picture">
+                <pic:pic>
+                  <pic:nvPicPr>
+                    <pic:cNvPr descr="Capstone-2_files/figure-docx/unnamed-chunk-29-2.png" id="0" name="Picture"/>
+                    <pic:cNvPicPr>
+                      <a:picLocks noChangeArrowheads="1" noChangeAspect="1"/>
+                    </pic:cNvPicPr>
+                  </pic:nvPicPr>
+                  <pic:blipFill>
+                    <a:blip r:embed="rId64"/>
+                    <a:stretch>
+                      <a:fillRect/>
+                    </a:stretch>
+                  </pic:blipFill>
+                  <pic:spPr bwMode="auto">
+                    <a:xfrm>
+                      <a:off x="0" y="0"/>
+                      <a:ext cx="5334000" cy="4267200"/>
+                    </a:xfrm>
+                    <a:prstGeom prst="rect">
+                      <a:avLst/>
+                    </a:prstGeom>
+                    <a:noFill/>
+                    <a:ln w="9525">
+                      <a:noFill/>
+                      <a:headEnd/>
+                      <a:tailEnd/>
+                    </a:ln>
+                  </pic:spPr>
+                </pic:pic>
+              </a:graphicData>
+            </a:graphic>
+          </wp:inline>
+        </w:drawing>
+      </w:r>
+    </w:p>
+    <w:p>
+      <w:pPr>
+        <w:pStyle w:val="BodyText"/>
       </w:pPr>
       <w:r>
         <w:t xml:space="preserve">Using caret Package</w:t>
@@ -13617,7 +13890,7 @@
     </w:lvl>
   </w:abstractNum>
   <w:abstractNum w:abstractNumId="990">
-    <w:nsid w:val="d25d28ed"/>
+    <w:nsid w:val="d808eae2"/>
     <w:multiLevelType w:val="multilevel"/>
     <w:lvl w:ilvl="0">
       <w:numFmt w:val="bullet"/>

</xml_diff>